<commit_message>
docs: Se Actualiza Aplicativo
</commit_message>
<xml_diff>
--- a/4- Evaluación/03 - Manuales/02 - Manual_tecnico.docx
+++ b/4- Evaluación/03 - Manuales/02 - Manual_tecnico.docx
@@ -1087,10 +1087,10 @@
       <w:pPr>
         <w:pStyle w:val="Prrafodelista"/>
         <w:numPr>
-          <w:ilvl w:val="2"/>
+          <w:ilvl w:val="3"/>
           <w:numId w:val="1"/>
         </w:numPr>
-        <w:ind w:left="0" w:right="-568" w:firstLine="0"/>
+        <w:ind w:right="-568"/>
         <w:rPr>
           <w:rFonts w:ascii="Times New Roman" w:hAnsi="Times New Roman" w:cs="Times New Roman"/>
           <w:sz w:val="24"/>
@@ -1112,10 +1112,10 @@
       <w:pPr>
         <w:pStyle w:val="Prrafodelista"/>
         <w:numPr>
-          <w:ilvl w:val="2"/>
+          <w:ilvl w:val="3"/>
           <w:numId w:val="1"/>
         </w:numPr>
-        <w:ind w:left="0" w:right="-568" w:firstLine="0"/>
+        <w:ind w:right="-568"/>
         <w:rPr>
           <w:rFonts w:ascii="Times New Roman" w:hAnsi="Times New Roman" w:cs="Times New Roman"/>
           <w:sz w:val="24"/>
@@ -1137,10 +1137,10 @@
       <w:pPr>
         <w:pStyle w:val="Prrafodelista"/>
         <w:numPr>
-          <w:ilvl w:val="2"/>
+          <w:ilvl w:val="3"/>
           <w:numId w:val="1"/>
         </w:numPr>
-        <w:ind w:left="0" w:right="-568" w:firstLine="0"/>
+        <w:ind w:right="-568"/>
         <w:rPr>
           <w:rFonts w:ascii="Times New Roman" w:hAnsi="Times New Roman" w:cs="Times New Roman"/>
           <w:sz w:val="24"/>
@@ -1162,10 +1162,10 @@
       <w:pPr>
         <w:pStyle w:val="Prrafodelista"/>
         <w:numPr>
-          <w:ilvl w:val="2"/>
+          <w:ilvl w:val="3"/>
           <w:numId w:val="1"/>
         </w:numPr>
-        <w:ind w:left="0" w:right="-568" w:firstLine="0"/>
+        <w:ind w:right="-568"/>
         <w:rPr>
           <w:rFonts w:ascii="Times New Roman" w:hAnsi="Times New Roman" w:cs="Times New Roman"/>
           <w:sz w:val="24"/>
@@ -1212,10 +1212,10 @@
       <w:pPr>
         <w:pStyle w:val="Prrafodelista"/>
         <w:numPr>
-          <w:ilvl w:val="2"/>
+          <w:ilvl w:val="3"/>
           <w:numId w:val="1"/>
         </w:numPr>
-        <w:ind w:left="0" w:right="-568" w:firstLine="0"/>
+        <w:ind w:right="-568"/>
         <w:rPr>
           <w:rFonts w:ascii="Times New Roman" w:hAnsi="Times New Roman" w:cs="Times New Roman"/>
           <w:sz w:val="24"/>
@@ -1237,10 +1237,10 @@
       <w:pPr>
         <w:pStyle w:val="Prrafodelista"/>
         <w:numPr>
-          <w:ilvl w:val="2"/>
+          <w:ilvl w:val="3"/>
           <w:numId w:val="1"/>
         </w:numPr>
-        <w:ind w:left="0" w:right="-568" w:firstLine="0"/>
+        <w:ind w:right="-568"/>
         <w:rPr>
           <w:rFonts w:ascii="Times New Roman" w:hAnsi="Times New Roman" w:cs="Times New Roman"/>
           <w:sz w:val="24"/>
@@ -1287,10 +1287,10 @@
       <w:pPr>
         <w:pStyle w:val="Prrafodelista"/>
         <w:numPr>
-          <w:ilvl w:val="2"/>
+          <w:ilvl w:val="3"/>
           <w:numId w:val="1"/>
         </w:numPr>
-        <w:ind w:left="0" w:right="-568" w:firstLine="0"/>
+        <w:ind w:right="-568"/>
         <w:rPr>
           <w:rFonts w:ascii="Times New Roman" w:hAnsi="Times New Roman" w:cs="Times New Roman"/>
           <w:sz w:val="24"/>
@@ -1312,10 +1312,10 @@
       <w:pPr>
         <w:pStyle w:val="Prrafodelista"/>
         <w:numPr>
-          <w:ilvl w:val="2"/>
+          <w:ilvl w:val="3"/>
           <w:numId w:val="1"/>
         </w:numPr>
-        <w:ind w:left="0" w:right="-568" w:firstLine="0"/>
+        <w:ind w:right="-568"/>
         <w:rPr>
           <w:rFonts w:ascii="Times New Roman" w:hAnsi="Times New Roman" w:cs="Times New Roman"/>
           <w:sz w:val="24"/>
@@ -1362,10 +1362,10 @@
       <w:pPr>
         <w:pStyle w:val="Prrafodelista"/>
         <w:numPr>
-          <w:ilvl w:val="2"/>
+          <w:ilvl w:val="3"/>
           <w:numId w:val="1"/>
         </w:numPr>
-        <w:ind w:left="0" w:right="-568" w:firstLine="0"/>
+        <w:ind w:right="-568"/>
         <w:rPr>
           <w:rFonts w:ascii="Times New Roman" w:hAnsi="Times New Roman" w:cs="Times New Roman"/>
           <w:sz w:val="24"/>
@@ -1387,10 +1387,10 @@
       <w:pPr>
         <w:pStyle w:val="Prrafodelista"/>
         <w:numPr>
-          <w:ilvl w:val="2"/>
+          <w:ilvl w:val="3"/>
           <w:numId w:val="1"/>
         </w:numPr>
-        <w:ind w:left="0" w:right="-568" w:firstLine="0"/>
+        <w:ind w:right="-568"/>
         <w:rPr>
           <w:rFonts w:ascii="Times New Roman" w:hAnsi="Times New Roman" w:cs="Times New Roman"/>
           <w:sz w:val="24"/>
@@ -2923,6 +2923,7 @@
           <w:lang w:val="es-MX"/>
         </w:rPr>
       </w:pPr>
+      <w:bookmarkStart w:id="1" w:name="_GoBack"/>
       <w:r>
         <w:rPr>
           <w:rFonts w:ascii="Times New Roman" w:hAnsi="Times New Roman" w:cs="Times New Roman"/>
@@ -2968,6 +2969,7 @@
           </wp:inline>
         </w:drawing>
       </w:r>
+      <w:bookmarkEnd w:id="1"/>
       <w:r>
         <w:rPr>
           <w:rFonts w:ascii="Times New Roman" w:hAnsi="Times New Roman" w:cs="Times New Roman"/>
@@ -5399,8 +5401,6 @@
           <w:lang w:val="es-MX"/>
         </w:rPr>
       </w:pPr>
-      <w:bookmarkStart w:id="1" w:name="_GoBack"/>
-      <w:bookmarkEnd w:id="1"/>
     </w:p>
     <w:p>
       <w:pPr>

</xml_diff>